<commit_message>
did the comments that were in the google doc
</commit_message>
<xml_diff>
--- a/6 paper/markdown/QWERTY.docx
+++ b/6 paper/markdown/QWERTY.docx
@@ -464,30 +464,117 @@
         <w:commentReference w:id="7"/>
       </w:r>
       <w:r>
-        <w:t>, hand and fingers switches, and expertise was examined to determine if embodied cognition and body specificity hypotheses can be combined. This analysis allowed us to explore the nuance of skill and typeability on valence ratings and to determine the effects of the RSA at different levels these variables.</w:t>
-      </w:r>
+        <w:t xml:space="preserve">, hand and fingers switches, and expertise was examined to determine if embodied cognition and body specificity hypotheses can be combined. </w:t>
+      </w:r>
+      <w:commentRangeStart w:id="8"/>
+      <w:r>
+        <w:t xml:space="preserve">This </w:t>
+      </w:r>
+      <w:ins w:id="9" w:author="Wikowsky, Addie J" w:date="2019-10-13T11:01:00Z">
+        <w:r>
+          <w:t>wi</w:t>
+        </w:r>
+      </w:ins>
+      <w:ins w:id="10" w:author="Wikowsky, Addie J" w:date="2019-10-13T11:02:00Z">
+        <w:r>
+          <w:t xml:space="preserve">ll be done with </w:t>
+        </w:r>
+      </w:ins>
+      <w:ins w:id="11" w:author="Wikowsky, Addie J" w:date="2019-10-14T12:51:00Z">
+        <w:r>
+          <w:t xml:space="preserve">an </w:t>
+        </w:r>
+      </w:ins>
+      <w:ins w:id="12" w:author="Wikowsky, Addie J" w:date="2019-10-13T11:02:00Z">
+        <w:r>
+          <w:t xml:space="preserve">exploratory </w:t>
+        </w:r>
+      </w:ins>
+      <w:r>
+        <w:t>analysis allow</w:t>
+      </w:r>
+      <w:ins w:id="13" w:author="Wikowsky, Addie J" w:date="2019-10-13T11:02:00Z">
+        <w:r>
+          <w:t>ing</w:t>
+        </w:r>
+      </w:ins>
+      <w:del w:id="14" w:author="Wikowsky, Addie J" w:date="2019-10-13T11:02:00Z">
+        <w:r>
+          <w:delText>ed</w:delText>
+        </w:r>
+      </w:del>
+      <w:r>
+        <w:t xml:space="preserve"> us to explore the nuance of skill and typeability on valence ratings and to determine the effects of the RSA at different levels these variables.</w:t>
+      </w:r>
+      <w:commentRangeEnd w:id="8"/>
+      <w:r>
+        <w:rPr>
+          <w:rStyle w:val="CommentReference"/>
+          <w:rFonts w:asciiTheme="minorHAnsi" w:hAnsiTheme="minorHAnsi"/>
+        </w:rPr>
+        <w:commentReference w:id="8"/>
+      </w:r>
+      <w:r>
+        <w:t xml:space="preserve"> </w:t>
+      </w:r>
+      <w:ins w:id="15" w:author="Wikowsky, Addie J" w:date="2019-10-14T12:49:00Z">
+        <w:r>
+          <w:t xml:space="preserve">This is an extension of the work done originally </w:t>
+        </w:r>
+      </w:ins>
+      <w:ins w:id="16" w:author="Wikowsky, Addie J" w:date="2019-10-14T12:51:00Z">
+        <w:r>
+          <w:t>in</w:t>
+        </w:r>
+      </w:ins>
+      <w:ins w:id="17" w:author="Wikowsky, Addie J" w:date="2019-10-14T12:49:00Z">
+        <w:r>
+          <w:t xml:space="preserve"> </w:t>
+        </w:r>
+      </w:ins>
+      <w:ins w:id="18" w:author="Wikowsky, Addie J" w:date="2019-10-14T12:50:00Z">
+        <w:r>
+          <w:t xml:space="preserve">Jasmin and </w:t>
+        </w:r>
+        <w:proofErr w:type="spellStart"/>
+        <w:r>
+          <w:t>Casasanto’s</w:t>
+        </w:r>
+        <w:proofErr w:type="spellEnd"/>
+        <w:r>
+          <w:t xml:space="preserve"> 201</w:t>
+        </w:r>
+        <w:r>
+          <w:t>2 study</w:t>
+        </w:r>
+      </w:ins>
+      <w:ins w:id="19" w:author="Wikowsky, Addie J" w:date="2019-10-14T12:51:00Z">
+        <w:r>
+          <w:t xml:space="preserve"> to attempt to expand and replicate their findings. </w:t>
+        </w:r>
+      </w:ins>
     </w:p>
     <w:p>
       <w:pPr>
         <w:pStyle w:val="Heading1"/>
       </w:pPr>
-      <w:bookmarkStart w:id="8" w:name="method"/>
+      <w:bookmarkStart w:id="20" w:name="method"/>
       <w:r>
         <w:t>Method</w:t>
       </w:r>
-      <w:bookmarkEnd w:id="8"/>
+      <w:bookmarkEnd w:id="20"/>
     </w:p>
     <w:p>
       <w:pPr>
         <w:pStyle w:val="Heading2"/>
       </w:pPr>
-      <w:bookmarkStart w:id="9" w:name="participants"/>
-      <w:commentRangeStart w:id="10"/>
+      <w:bookmarkStart w:id="21" w:name="participants"/>
+      <w:commentRangeStart w:id="22"/>
       <w:r>
         <w:t>Participants</w:t>
       </w:r>
-      <w:bookmarkEnd w:id="9"/>
-      <w:commentRangeEnd w:id="10"/>
+      <w:bookmarkEnd w:id="21"/>
+      <w:commentRangeEnd w:id="22"/>
       <w:r>
         <w:rPr>
           <w:rStyle w:val="CommentReference"/>
@@ -495,7 +582,7 @@
           <w:b w:val="0"/>
           <w:bCs w:val="0"/>
         </w:rPr>
-        <w:commentReference w:id="10"/>
+        <w:commentReference w:id="22"/>
       </w:r>
     </w:p>
     <w:p>
@@ -512,7 +599,11 @@
         <w:t>N</w:t>
       </w:r>
       <w:r>
-        <w:t xml:space="preserve"> = 606) were recruited from the undergraduate human subject pool at a large Midwest university and received course credit for their time. 72433 rows of data were present for these participants, where 564 participants had complete data (i.e., 120 rows, see below), 39 were missing one data point, and 3 were missing many data points. All possible data points were considered and missing data points were usually computer error (i.e., freezing during the experiment) or participant error (i.e., missed key press).</w:t>
+        <w:t xml:space="preserve"> = 606) were recruited from the undergraduate human subject pool at a large Midwest university and received course credit for their time. 72433 rows of data were present for these participants, where 564 participants had complete data (i.e., 120 rows, see below), 39 were missing one data point, and 3 were missing many data points. All possible data </w:t>
+      </w:r>
+      <w:r>
+        <w:lastRenderedPageBreak/>
+        <w:t>points were considered and missing data points were usually computer error (i.e., freezing during the experiment) or participant error (i.e., missed key press).</w:t>
       </w:r>
     </w:p>
     <w:p>
@@ -520,7 +611,6 @@
         <w:pStyle w:val="BodyText"/>
       </w:pPr>
       <w:r>
-        <w:lastRenderedPageBreak/>
         <w:t>Rating data were screened for multivariate outliers, and two participant’s ratings were found to have extreme Mahalanobis distance scores (Tabachnick &amp; Fidell, 2012) but were kept in the data set. 11.2 percent of the sample was left-handed, 0.2 percent marked ambidextrous, and 0.3 percent was missing handedness information. The average typing speed was 47.89 words per minute (</w:t>
       </w:r>
       <w:r>
@@ -546,13 +636,13 @@
       <w:pPr>
         <w:pStyle w:val="Heading2"/>
       </w:pPr>
-      <w:bookmarkStart w:id="11" w:name="materials"/>
-      <w:commentRangeStart w:id="12"/>
+      <w:bookmarkStart w:id="23" w:name="materials"/>
+      <w:commentRangeStart w:id="24"/>
       <w:r>
         <w:t>Materials</w:t>
       </w:r>
-      <w:bookmarkEnd w:id="11"/>
-      <w:commentRangeEnd w:id="12"/>
+      <w:bookmarkEnd w:id="23"/>
+      <w:commentRangeEnd w:id="24"/>
       <w:r>
         <w:rPr>
           <w:rStyle w:val="CommentReference"/>
@@ -560,7 +650,7 @@
           <w:b w:val="0"/>
           <w:bCs w:val="0"/>
         </w:rPr>
-        <w:commentReference w:id="12"/>
+        <w:commentReference w:id="24"/>
       </w:r>
     </w:p>
     <w:p>
@@ -570,20 +660,68 @@
       <w:r>
         <w:t xml:space="preserve">The English ANEW (Bradley &amp; Lang, 1999) norms were used to create the stimuli for this study, in an effort to replicate Jasmin and Casasanto (2012) experiments, and </w:t>
       </w:r>
-      <w:commentRangeStart w:id="13"/>
+      <w:commentRangeStart w:id="25"/>
       <w:r>
         <w:t xml:space="preserve">2743 </w:t>
       </w:r>
-      <w:commentRangeEnd w:id="13"/>
+      <w:commentRangeEnd w:id="25"/>
       <w:r>
         <w:rPr>
           <w:rStyle w:val="CommentReference"/>
           <w:rFonts w:asciiTheme="minorHAnsi" w:hAnsiTheme="minorHAnsi"/>
         </w:rPr>
-        <w:commentReference w:id="13"/>
-      </w:r>
-      <w:r>
-        <w:t>words were selected for this experiment. Pseudowords were selected from Appendix E of the supplementary materials presented from the QWERTY publication. These words were coded as described below for RSA, finger and hand switches, word length, and letter frequency. Average word length was 4.75 (</w:t>
+        <w:commentReference w:id="25"/>
+      </w:r>
+      <w:r>
+        <w:t xml:space="preserve">words were selected for this experiment. Pseudowords were selected from </w:t>
+      </w:r>
+      <w:commentRangeStart w:id="26"/>
+      <w:r>
+        <w:t xml:space="preserve">Appendix E </w:t>
+      </w:r>
+      <w:commentRangeEnd w:id="26"/>
+      <w:r>
+        <w:rPr>
+          <w:rStyle w:val="CommentReference"/>
+          <w:rFonts w:asciiTheme="minorHAnsi" w:hAnsiTheme="minorHAnsi"/>
+        </w:rPr>
+        <w:commentReference w:id="26"/>
+      </w:r>
+      <w:r>
+        <w:t>of the supplementary materials presented from the QWERTY publication</w:t>
+      </w:r>
+      <w:ins w:id="27" w:author="Wikowsky, Addie J" w:date="2019-10-14T12:52:00Z">
+        <w:r>
+          <w:t xml:space="preserve"> (Jasmin &amp; </w:t>
+        </w:r>
+        <w:proofErr w:type="spellStart"/>
+        <w:r>
+          <w:t>Casasanto</w:t>
+        </w:r>
+        <w:proofErr w:type="spellEnd"/>
+        <w:r>
+          <w:t>, 2012)</w:t>
+        </w:r>
+      </w:ins>
+      <w:r>
+        <w:t xml:space="preserve">. These </w:t>
+      </w:r>
+      <w:commentRangeStart w:id="28"/>
+      <w:ins w:id="29" w:author="Wikowsky, Addie J" w:date="2019-10-14T12:52:00Z">
+        <w:r>
+          <w:t xml:space="preserve">XXXX </w:t>
+        </w:r>
+        <w:commentRangeEnd w:id="28"/>
+        <w:r>
+          <w:rPr>
+            <w:rStyle w:val="CommentReference"/>
+            <w:rFonts w:asciiTheme="minorHAnsi" w:hAnsiTheme="minorHAnsi"/>
+          </w:rPr>
+          <w:commentReference w:id="28"/>
+        </w:r>
+      </w:ins>
+      <w:r>
+        <w:t>words were coded as described below for RSA, finger and hand switches, word length, and letter frequency. Average word length was 4.75 (</w:t>
       </w:r>
       <w:r>
         <w:rPr>
@@ -592,7 +730,12 @@
         <w:t>SD</w:t>
       </w:r>
       <w:r>
-        <w:t xml:space="preserve"> = 1.47; range = 3 - 13). All materials, data, and the </w:t>
+        <w:t xml:space="preserve"> = 1.47; range = 3 - 13). All materials, data</w:t>
+      </w:r>
+      <w:bookmarkStart w:id="30" w:name="_GoBack"/>
+      <w:bookmarkEnd w:id="30"/>
+      <w:r>
+        <w:t xml:space="preserve">, and the </w:t>
       </w:r>
       <w:r>
         <w:rPr>
@@ -619,11 +762,11 @@
       <w:pPr>
         <w:pStyle w:val="Heading2"/>
       </w:pPr>
-      <w:bookmarkStart w:id="14" w:name="coding"/>
+      <w:bookmarkStart w:id="31" w:name="coding"/>
       <w:r>
         <w:t>Coding</w:t>
       </w:r>
-      <w:bookmarkEnd w:id="14"/>
+      <w:bookmarkEnd w:id="31"/>
     </w:p>
     <w:p>
       <w:pPr>
@@ -639,7 +782,11 @@
         <w:t>e, t, a, o</w:t>
       </w:r>
       <w:r>
-        <w:t>); while words with lower frequencies use more of the less common letters (</w:t>
+        <w:t xml:space="preserve">); while </w:t>
+      </w:r>
+      <w:r>
+        <w:lastRenderedPageBreak/>
+        <w:t>words with lower frequencies use more of the less common letters (</w:t>
       </w:r>
       <w:r>
         <w:rPr>
@@ -666,65 +813,62 @@
         <w:t>y, u, i, o, p, h, j, k, l, n, m</w:t>
       </w:r>
       <w:r>
-        <w:t xml:space="preserve">). Left handed letters were coded with -1 and right </w:t>
-      </w:r>
-      <w:r>
-        <w:lastRenderedPageBreak/>
-        <w:t xml:space="preserve">handed letters with +1, which created summed scores indicating the overall right side advantage for a word. </w:t>
-      </w:r>
-      <w:commentRangeStart w:id="15"/>
-      <w:r>
-        <w:t>Words were coded for the number of hand switches within a word using the left-right coding system described above</w:t>
-      </w:r>
-      <w:commentRangeEnd w:id="15"/>
+        <w:t xml:space="preserve">). Left handed letters were coded with -1 and right handed letters with +1, which created summed scores indicating the overall right side advantage for a word. Words were coded for the number of hand switches within a word using the left-right coding system described above. Finally, the number of finger switches were coded using traditional typing manuals for each finger. Finger switches was highly correlated with word length, </w:t>
+      </w:r>
+      <w:r>
+        <w:rPr>
+          <w:i/>
+        </w:rPr>
+        <w:t>r</w:t>
+      </w:r>
+      <w:r>
+        <w:t xml:space="preserve"> = .89, and therefore, word length was excluded as a control variable due to focus on typing skill in our hypotheses.</w:t>
+      </w:r>
+    </w:p>
+    <w:p>
+      <w:pPr>
+        <w:pStyle w:val="Heading2"/>
+      </w:pPr>
+      <w:bookmarkStart w:id="32" w:name="procedure"/>
+      <w:r>
+        <w:t>Procedure</w:t>
+      </w:r>
+      <w:bookmarkEnd w:id="32"/>
+    </w:p>
+    <w:p>
+      <w:pPr>
+        <w:pStyle w:val="FirstParagraph"/>
+      </w:pPr>
+      <w:r>
+        <w:t>Upon consent to participate in the experiment, participants were given a typing test by using a free typing test website (TypingMaster, 2013). Each participant typed Aesop’s Fables for one minute before the website would reveal their typing speed and accuracy rate, which was recorded by the experimenter.</w:t>
+      </w:r>
+      <w:ins w:id="33" w:author="Wikowsky, Addie J" w:date="2019-10-13T12:01:00Z">
+        <w:r>
+          <w:t xml:space="preserve"> Typing speed and accuracy rate are determined by the correct </w:t>
+        </w:r>
+        <w:proofErr w:type="gramStart"/>
+        <w:r>
+          <w:t>amount</w:t>
+        </w:r>
+        <w:proofErr w:type="gramEnd"/>
+        <w:r>
+          <w:t xml:space="preserve"> of keystrokes from the prompt in the time limit.</w:t>
+        </w:r>
+      </w:ins>
+      <w:r>
+        <w:t xml:space="preserve"> After this test, participants indicated their dominant writing hand. Participants were then given</w:t>
+      </w:r>
+      <w:commentRangeStart w:id="34"/>
+      <w:r>
+        <w:t xml:space="preserve"> 120 of the possible stimuli to rate for pleasantness (60 real words, 60 pseudowords).</w:t>
+      </w:r>
+      <w:commentRangeEnd w:id="34"/>
       <w:r>
         <w:rPr>
           <w:rStyle w:val="CommentReference"/>
           <w:rFonts w:asciiTheme="minorHAnsi" w:hAnsiTheme="minorHAnsi"/>
         </w:rPr>
-        <w:commentReference w:id="15"/>
-      </w:r>
-      <w:r>
-        <w:t xml:space="preserve">. Finally, the number of finger switches were coded using traditional typing manuals for each finger. Finger switches was highly correlated with word length, </w:t>
-      </w:r>
-      <w:r>
-        <w:rPr>
-          <w:i/>
-        </w:rPr>
-        <w:t>r</w:t>
-      </w:r>
-      <w:r>
-        <w:t xml:space="preserve"> = .89, and therefore, word length was excluded as a control variable due to focus on typing skill in our hypotheses.</w:t>
-      </w:r>
-    </w:p>
-    <w:p>
-      <w:pPr>
-        <w:pStyle w:val="Heading2"/>
-      </w:pPr>
-      <w:bookmarkStart w:id="16" w:name="procedure"/>
-      <w:r>
-        <w:t>Procedure</w:t>
-      </w:r>
-      <w:bookmarkEnd w:id="16"/>
-    </w:p>
-    <w:p>
-      <w:pPr>
-        <w:pStyle w:val="FirstParagraph"/>
-      </w:pPr>
-      <w:r>
-        <w:t>Upon consent to participate in the experiment, participants were given a typing test by using a free typing test website (TypingMaster, 2013). Each participant typed Aesop’s Fables for one minute before the website would reveal their typing speed and accuracy rate, which was recorded by the experimenter. After this test, participants indicated their dominant writing hand. Participants were then given</w:t>
-      </w:r>
-      <w:commentRangeStart w:id="17"/>
-      <w:r>
-        <w:t xml:space="preserve"> 120 of the possible stimuli to rate for pleasantness (60 real words, 60 pseudowords).</w:t>
-      </w:r>
-      <w:commentRangeEnd w:id="17"/>
-      <w:r>
-        <w:rPr>
-          <w:rStyle w:val="CommentReference"/>
-          <w:rFonts w:asciiTheme="minorHAnsi" w:hAnsiTheme="minorHAnsi"/>
-        </w:rPr>
-        <w:commentReference w:id="17"/>
+        <w:commentReference w:id="34"/>
       </w:r>
       <w:r>
         <w:t xml:space="preserve"> This smaller number of stimuli was used to control fatigue/boredom on participants. These stimuli were counterbalanced across participants, and the order of the stimuli was randomized. Participants were told to rate each word for how pleasant it seemed using a 9 point Likert type scale (1 - </w:t>
@@ -754,21 +898,24 @@
         <w:t>very pleasant</w:t>
       </w:r>
       <w:r>
-        <w:t>). The same self-assessment manikin from Jasmin and Casasanto (2012) was shown to participants at the top of the computer screen to indicate the points on the Likert scale. The words appeared in the middle of the screen in 18 point Arial font. Participants then typed the number of their rating on the computer keyboard. Once they rated all stimuli, participants were debriefed and allowed to leave.</w:t>
+        <w:t xml:space="preserve">). The same self-assessment manikin from Jasmin and Casasanto (2012) was shown to participants at the top of the computer screen to indicate the points on the Likert scale. The words </w:t>
+      </w:r>
+      <w:r>
+        <w:lastRenderedPageBreak/>
+        <w:t>appeared in the middle of the screen in 18 point Arial font. Participants then typed the number of their rating on the computer keyboard. Once they rated all stimuli, participants were debriefed and allowed to leave.</w:t>
       </w:r>
     </w:p>
     <w:p>
       <w:pPr>
         <w:pStyle w:val="Heading1"/>
       </w:pPr>
-      <w:bookmarkStart w:id="18" w:name="results"/>
-      <w:commentRangeStart w:id="19"/>
-      <w:r>
-        <w:lastRenderedPageBreak/>
+      <w:bookmarkStart w:id="35" w:name="results"/>
+      <w:commentRangeStart w:id="36"/>
+      <w:r>
         <w:t>Results</w:t>
       </w:r>
-      <w:bookmarkEnd w:id="18"/>
-      <w:commentRangeEnd w:id="19"/>
+      <w:bookmarkEnd w:id="35"/>
+      <w:commentRangeEnd w:id="36"/>
       <w:r>
         <w:rPr>
           <w:rStyle w:val="CommentReference"/>
@@ -776,18 +923,18 @@
           <w:b w:val="0"/>
           <w:bCs w:val="0"/>
         </w:rPr>
-        <w:commentReference w:id="19"/>
+        <w:commentReference w:id="36"/>
       </w:r>
     </w:p>
     <w:p>
       <w:pPr>
         <w:pStyle w:val="Heading2"/>
       </w:pPr>
-      <w:bookmarkStart w:id="20" w:name="data-analytic-plan"/>
+      <w:bookmarkStart w:id="37" w:name="data-analytic-plan"/>
       <w:r>
         <w:t>Data Analytic Plan</w:t>
       </w:r>
-      <w:bookmarkEnd w:id="20"/>
+      <w:bookmarkEnd w:id="37"/>
     </w:p>
     <w:p>
       <w:pPr>
@@ -819,13 +966,13 @@
       <w:pPr>
         <w:pStyle w:val="Heading2"/>
       </w:pPr>
-      <w:bookmarkStart w:id="21" w:name="main-effects"/>
-      <w:commentRangeStart w:id="22"/>
+      <w:bookmarkStart w:id="38" w:name="main-effects"/>
+      <w:commentRangeStart w:id="39"/>
       <w:r>
         <w:t>Main Effects</w:t>
       </w:r>
-      <w:bookmarkEnd w:id="21"/>
-      <w:commentRangeEnd w:id="22"/>
+      <w:bookmarkEnd w:id="38"/>
+      <w:commentRangeEnd w:id="39"/>
       <w:r>
         <w:rPr>
           <w:rStyle w:val="CommentReference"/>
@@ -833,7 +980,7 @@
           <w:b w:val="0"/>
           <w:bCs w:val="0"/>
         </w:rPr>
-        <w:commentReference w:id="22"/>
+        <w:commentReference w:id="39"/>
       </w:r>
     </w:p>
     <w:p>
@@ -868,7 +1015,11 @@
         <w:t>p</w:t>
       </w:r>
       <w:r>
-        <w:t xml:space="preserve"> &lt; .001. For pseudowords, typing speed was not a significant predictor of valence ratings, </w:t>
+        <w:t xml:space="preserve"> &lt; .001. For pseudowords, typing speed was not a significant predictor of valence </w:t>
+      </w:r>
+      <w:r>
+        <w:lastRenderedPageBreak/>
+        <w:t xml:space="preserve">ratings, </w:t>
       </w:r>
       <w:r>
         <w:rPr>
@@ -949,11 +1100,7 @@
         <w:t>p</w:t>
       </w:r>
       <w:r>
-        <w:t xml:space="preserve"> = .004, and increased </w:t>
-      </w:r>
-      <w:r>
-        <w:lastRenderedPageBreak/>
-        <w:t xml:space="preserve">finger switching, </w:t>
+        <w:t xml:space="preserve"> = .004, and increased finger switching, </w:t>
       </w:r>
       <w:r>
         <w:rPr>
@@ -1095,13 +1242,13 @@
       <w:pPr>
         <w:pStyle w:val="Heading2"/>
       </w:pPr>
-      <w:bookmarkStart w:id="23" w:name="interactions"/>
-      <w:commentRangeStart w:id="24"/>
+      <w:bookmarkStart w:id="40" w:name="interactions"/>
+      <w:commentRangeStart w:id="41"/>
       <w:r>
         <w:t>Interactions</w:t>
       </w:r>
-      <w:bookmarkEnd w:id="23"/>
-      <w:commentRangeEnd w:id="24"/>
+      <w:bookmarkEnd w:id="40"/>
+      <w:commentRangeEnd w:id="41"/>
       <w:r>
         <w:rPr>
           <w:rStyle w:val="CommentReference"/>
@@ -1109,7 +1256,7 @@
           <w:b w:val="0"/>
           <w:bCs w:val="0"/>
         </w:rPr>
-        <w:commentReference w:id="24"/>
+        <w:commentReference w:id="41"/>
       </w:r>
     </w:p>
     <w:p>
@@ -1144,11 +1291,11 @@
         <w:framePr w:wrap="around"/>
         <w:ind w:firstLine="0"/>
       </w:pPr>
-      <w:bookmarkStart w:id="25" w:name="pseudoword-simple-slopes"/>
+      <w:bookmarkStart w:id="42" w:name="pseudoword-simple-slopes"/>
       <w:r>
         <w:t>Pseudoword Simple Slopes</w:t>
       </w:r>
-      <w:bookmarkEnd w:id="25"/>
+      <w:bookmarkEnd w:id="42"/>
     </w:p>
     <w:p>
       <w:pPr>
@@ -1219,11 +1366,7 @@
         <w:t>p</w:t>
       </w:r>
       <w:r>
-        <w:t xml:space="preserve"> = .045 were the only significant interactions. Low and high simple slopes for RSA were created to examine the effects of typing </w:t>
-      </w:r>
-      <w:r>
-        <w:lastRenderedPageBreak/>
-        <w:t xml:space="preserve">speed and finger switches at these levels, and these interactions are displayed in Figure 1. For low RSA (words with more left handed letters), speed positively predicted valence, </w:t>
+        <w:t xml:space="preserve"> = .045 were the only significant interactions. Low and high simple slopes for RSA were created to examine the effects of typing speed and finger switches at these levels, and these interactions are displayed in Figure 1. For low RSA (words with more left handed letters), speed positively predicted valence, </w:t>
       </w:r>
       <w:r>
         <w:rPr>
@@ -1394,11 +1537,11 @@
         <w:framePr w:wrap="around"/>
         <w:ind w:firstLine="0"/>
       </w:pPr>
-      <w:bookmarkStart w:id="26" w:name="real-word-simple-slopes"/>
+      <w:bookmarkStart w:id="43" w:name="real-word-simple-slopes"/>
       <w:r>
         <w:t>Real Word Simple Slopes</w:t>
       </w:r>
-      <w:bookmarkEnd w:id="26"/>
+      <w:bookmarkEnd w:id="43"/>
     </w:p>
     <w:p>
       <w:pPr>
@@ -1464,7 +1607,11 @@
         <w:t>p</w:t>
       </w:r>
       <w:r>
-        <w:t xml:space="preserve"> = .009, were the largest significant interaction predictors. Low and high simple slopes for finger switches were created to explore the three-way interaction. For lower finger switches, the hand switching by RSA interaction was significant, </w:t>
+        <w:t xml:space="preserve"> = .009, were the largest significant interaction predictors. Low and high </w:t>
+      </w:r>
+      <w:r>
+        <w:lastRenderedPageBreak/>
+        <w:t xml:space="preserve">simple slopes for finger switches were created to explore the three-way interaction. For lower finger switches, the hand switching by RSA interaction was significant, </w:t>
       </w:r>
       <w:r>
         <w:rPr>
@@ -1498,7 +1645,7 @@
       <w:r>
         <w:t xml:space="preserve"> = .090; however, the hand switches by speed interaction was not significant</w:t>
       </w:r>
-      <w:commentRangeStart w:id="27"/>
+      <w:commentRangeStart w:id="44"/>
       <w:r>
         <w:t xml:space="preserve">, </w:t>
       </w:r>
@@ -1511,13 +1658,13 @@
       <w:r>
         <w:t xml:space="preserve"> = 0.000</w:t>
       </w:r>
-      <w:commentRangeEnd w:id="27"/>
+      <w:commentRangeEnd w:id="44"/>
       <w:r>
         <w:rPr>
           <w:rStyle w:val="CommentReference"/>
           <w:rFonts w:asciiTheme="minorHAnsi" w:hAnsiTheme="minorHAnsi"/>
         </w:rPr>
-        <w:commentReference w:id="27"/>
+        <w:commentReference w:id="44"/>
       </w:r>
       <w:r>
         <w:t xml:space="preserve">, </w:t>
@@ -1565,11 +1712,216 @@
         <w:t>p</w:t>
       </w:r>
       <w:r>
-        <w:t xml:space="preserve"> = .705, and neither was the hand switches by </w:t>
+        <w:t xml:space="preserve"> = .705, and neither was the hand switches by speed interaction, </w:t>
+      </w:r>
+      <w:r>
+        <w:rPr>
+          <w:i/>
+        </w:rPr>
+        <w:t>b</w:t>
+      </w:r>
+      <w:r>
+        <w:t xml:space="preserve"> = -0.001, </w:t>
+      </w:r>
+      <w:r>
+        <w:rPr>
+          <w:i/>
+        </w:rPr>
+        <w:t>t</w:t>
+      </w:r>
+      <w:r>
+        <w:t xml:space="preserve">(35670) = -1.21, </w:t>
+      </w:r>
+      <w:r>
+        <w:rPr>
+          <w:i/>
+        </w:rPr>
+        <w:t>p</w:t>
+      </w:r>
+      <w:r>
+        <w:t xml:space="preserve"> = .228. At a higher number of finger switches the hand switches by RSA interaction was significant, </w:t>
+      </w:r>
+      <w:r>
+        <w:rPr>
+          <w:i/>
+        </w:rPr>
+        <w:t>b</w:t>
+      </w:r>
+      <w:r>
+        <w:t xml:space="preserve"> = -0.018, </w:t>
+      </w:r>
+      <w:r>
+        <w:rPr>
+          <w:i/>
+        </w:rPr>
+        <w:t>t</w:t>
+      </w:r>
+      <w:r>
+        <w:t xml:space="preserve">(35670) = -3.36, </w:t>
+      </w:r>
+      <w:r>
+        <w:rPr>
+          <w:i/>
+        </w:rPr>
+        <w:t>p</w:t>
+      </w:r>
+      <w:r>
+        <w:t xml:space="preserve"> = .001, along with the hand switches by speed interaction, </w:t>
+      </w:r>
+      <w:r>
+        <w:rPr>
+          <w:i/>
+        </w:rPr>
+        <w:t>b</w:t>
+      </w:r>
+      <w:r>
+        <w:t xml:space="preserve"> = -0.001, </w:t>
+      </w:r>
+      <w:r>
+        <w:rPr>
+          <w:i/>
+        </w:rPr>
+        <w:t>t</w:t>
+      </w:r>
+      <w:r>
+        <w:t xml:space="preserve">(35670) = -2.62, </w:t>
+      </w:r>
+      <w:r>
+        <w:rPr>
+          <w:i/>
+        </w:rPr>
+        <w:t>p</w:t>
+      </w:r>
+      <w:r>
+        <w:t xml:space="preserve"> = .009.</w:t>
+      </w:r>
+    </w:p>
+    <w:p>
+      <w:pPr>
+        <w:pStyle w:val="BodyText"/>
+      </w:pPr>
+      <w:r>
+        <w:t xml:space="preserve">For significant two-way effects of hand switch by RSA and hand switch by speed, we then calculated the low and high simple slopes for hand switches, see Figure 2. Therefore, we explored the low and high finger switch effects that were significant with low and high hand switches for RSA and speed main effects. At low finger switches and low hand switches, RSA was a significant predictor of valence, </w:t>
+      </w:r>
+      <w:r>
+        <w:rPr>
+          <w:i/>
+        </w:rPr>
+        <w:t>b</w:t>
+      </w:r>
+      <w:r>
+        <w:t xml:space="preserve"> = 0.035, </w:t>
+      </w:r>
+      <w:r>
+        <w:rPr>
+          <w:i/>
+        </w:rPr>
+        <w:t>t</w:t>
+      </w:r>
+      <w:r>
+        <w:t xml:space="preserve">(35670) = 3.91, </w:t>
+      </w:r>
+      <w:r>
+        <w:rPr>
+          <w:i/>
+        </w:rPr>
+        <w:t>p</w:t>
+      </w:r>
+      <w:r>
+        <w:t xml:space="preserve"> = .000. Speed was not examined because the two-way interaction was not significant. At low finger switches and average hand switches, RSA was a stronger predictor of valence, </w:t>
+      </w:r>
+      <w:r>
+        <w:rPr>
+          <w:i/>
+        </w:rPr>
+        <w:t>b</w:t>
+      </w:r>
+      <w:r>
+        <w:t xml:space="preserve"> = 0.055, </w:t>
+      </w:r>
+      <w:r>
+        <w:rPr>
+          <w:i/>
+        </w:rPr>
+        <w:t>t</w:t>
+      </w:r>
+      <w:r>
+        <w:t xml:space="preserve">(35670) = 3.86, </w:t>
+      </w:r>
+      <w:r>
+        <w:rPr>
+          <w:i/>
+        </w:rPr>
+        <w:t>p</w:t>
+      </w:r>
+      <w:r>
+        <w:t xml:space="preserve"> &lt; .001. Last, at low finger switches and high hand switches, RSA increased in strength, </w:t>
+      </w:r>
+      <w:r>
+        <w:rPr>
+          <w:i/>
+        </w:rPr>
+        <w:t>b</w:t>
+      </w:r>
+      <w:r>
+        <w:t xml:space="preserve"> = 0.074, </w:t>
+      </w:r>
+      <w:r>
+        <w:rPr>
+          <w:i/>
+        </w:rPr>
+        <w:t>t</w:t>
+      </w:r>
+      <w:r>
+        <w:t xml:space="preserve">(35670) = 3.07, </w:t>
+      </w:r>
+      <w:r>
+        <w:rPr>
+          <w:i/>
+        </w:rPr>
+        <w:t>p</w:t>
+      </w:r>
+      <w:r>
+        <w:t xml:space="preserve"> &lt; .001. Therefore, at low numbers of finger switches, as hand switching increased, the strength of the RSA positivity effect also increased. This result implied that as words required switching hands, words with more right handed letters during these switches were more likely to be rated positively in valence.</w:t>
+      </w:r>
+    </w:p>
+    <w:p>
+      <w:pPr>
+        <w:pStyle w:val="BodyText"/>
+      </w:pPr>
+      <w:r>
+        <w:t xml:space="preserve">At a high number of finger switches, we found both speed and RSA interactions with hand switching, see Figure 2 top right and bottom left panels. When there were low numbers of hand switches for these words, RSA was a positive significant predictor, </w:t>
+      </w:r>
+      <w:r>
+        <w:rPr>
+          <w:i/>
+        </w:rPr>
+        <w:t>b</w:t>
+      </w:r>
+      <w:r>
+        <w:t xml:space="preserve"> = 0.101, </w:t>
+      </w:r>
+      <w:r>
+        <w:rPr>
+          <w:i/>
+        </w:rPr>
+        <w:t>t</w:t>
+      </w:r>
+      <w:r>
+        <w:t xml:space="preserve">(35670) = 7.96, </w:t>
+      </w:r>
+      <w:r>
+        <w:rPr>
+          <w:i/>
+        </w:rPr>
+        <w:t>p</w:t>
+      </w:r>
+      <w:r>
+        <w:t xml:space="preserve"> </w:t>
       </w:r>
       <w:r>
         <w:lastRenderedPageBreak/>
-        <w:t xml:space="preserve">speed interaction, </w:t>
+        <w:t xml:space="preserve">&lt; .001, along with speed, </w:t>
       </w:r>
       <w:r>
         <w:rPr>
@@ -1578,7 +1930,7 @@
         <w:t>b</w:t>
       </w:r>
       <w:r>
-        <w:t xml:space="preserve"> = -0.001, </w:t>
+        <w:t xml:space="preserve"> = 0.010, </w:t>
       </w:r>
       <w:r>
         <w:rPr>
@@ -1587,7 +1939,7 @@
         <w:t>t</w:t>
       </w:r>
       <w:r>
-        <w:t xml:space="preserve">(35670) = -1.21, </w:t>
+        <w:t xml:space="preserve">(604) = 2.49, </w:t>
       </w:r>
       <w:r>
         <w:rPr>
@@ -1596,7 +1948,7 @@
         <w:t>p</w:t>
       </w:r>
       <w:r>
-        <w:t xml:space="preserve"> = .228. At a higher number of finger switches the hand switches by RSA interaction was significant, </w:t>
+        <w:t xml:space="preserve"> = .013. As hand switches increase, the effects of RSA and speed decrease. For high finger switches and average hand switches, RSA was significant, </w:t>
       </w:r>
       <w:r>
         <w:rPr>
@@ -1605,7 +1957,7 @@
         <w:t>b</w:t>
       </w:r>
       <w:r>
-        <w:t xml:space="preserve"> = -0.018, </w:t>
+        <w:t xml:space="preserve"> = 0.074, </w:t>
       </w:r>
       <w:r>
         <w:rPr>
@@ -1614,7 +1966,7 @@
         <w:t>t</w:t>
       </w:r>
       <w:r>
-        <w:t xml:space="preserve">(35670) = -3.36, </w:t>
+        <w:t xml:space="preserve">(35670) = 8.75, </w:t>
       </w:r>
       <w:r>
         <w:rPr>
@@ -1623,7 +1975,7 @@
         <w:t>p</w:t>
       </w:r>
       <w:r>
-        <w:t xml:space="preserve"> = .001, along with the hand switches by speed interaction, </w:t>
+        <w:t xml:space="preserve"> &lt; .001, while speed was not </w:t>
       </w:r>
       <w:r>
         <w:rPr>
@@ -1632,7 +1984,7 @@
         <w:t>b</w:t>
       </w:r>
       <w:r>
-        <w:t xml:space="preserve"> = -0.001, </w:t>
+        <w:t xml:space="preserve"> = 0.006, </w:t>
       </w:r>
       <w:r>
         <w:rPr>
@@ -1641,7 +1993,7 @@
         <w:t>t</w:t>
       </w:r>
       <w:r>
-        <w:t xml:space="preserve">(35670) = -2.62, </w:t>
+        <w:t xml:space="preserve">(604) = 1.98, </w:t>
       </w:r>
       <w:r>
         <w:rPr>
@@ -1650,15 +2002,7 @@
         <w:t>p</w:t>
       </w:r>
       <w:r>
-        <w:t xml:space="preserve"> = .009.</w:t>
-      </w:r>
-    </w:p>
-    <w:p>
-      <w:pPr>
-        <w:pStyle w:val="BodyText"/>
-      </w:pPr>
-      <w:r>
-        <w:t xml:space="preserve">For significant two-way effects of hand switch by RSA and hand switch by speed, we then calculated the low and high simple slopes for hand switches, see Figure 2. Therefore, we explored the low and high finger switch effects that were significant with low and high hand switches for RSA and speed main effects. At low finger switches and low hand switches, RSA was a significant predictor of valence, </w:t>
+        <w:t xml:space="preserve"> = .048. With high finger and hand switches, RSA was significant but smaller than low and average, </w:t>
       </w:r>
       <w:r>
         <w:rPr>
@@ -1667,7 +2011,7 @@
         <w:t>b</w:t>
       </w:r>
       <w:r>
-        <w:t xml:space="preserve"> = 0.035, </w:t>
+        <w:t xml:space="preserve"> = 0.048, </w:t>
       </w:r>
       <w:r>
         <w:rPr>
@@ -1676,7 +2020,7 @@
         <w:t>t</w:t>
       </w:r>
       <w:r>
-        <w:t xml:space="preserve">(35670) = 3.91, </w:t>
+        <w:t xml:space="preserve">(35670) = 4.71, </w:t>
       </w:r>
       <w:r>
         <w:rPr>
@@ -1685,7 +2029,7 @@
         <w:t>p</w:t>
       </w:r>
       <w:r>
-        <w:t xml:space="preserve"> = .000. Speed was not examined because the two-way interaction was not significant. At low finger switches and average hand switches, RSA was a stronger predictor of valence, </w:t>
+        <w:t xml:space="preserve"> &lt; .001, and speed was not a significant predictor, </w:t>
       </w:r>
       <w:r>
         <w:rPr>
@@ -1694,208 +2038,7 @@
         <w:t>b</w:t>
       </w:r>
       <w:r>
-        <w:t xml:space="preserve"> = 0.055, </w:t>
-      </w:r>
-      <w:r>
-        <w:rPr>
-          <w:i/>
-        </w:rPr>
-        <w:t>t</w:t>
-      </w:r>
-      <w:r>
-        <w:t xml:space="preserve">(35670) = 3.86, </w:t>
-      </w:r>
-      <w:r>
-        <w:rPr>
-          <w:i/>
-        </w:rPr>
-        <w:t>p</w:t>
-      </w:r>
-      <w:r>
-        <w:t xml:space="preserve"> &lt; .001. Last, at low finger switches and high hand switches, RSA increased in strength, </w:t>
-      </w:r>
-      <w:r>
-        <w:rPr>
-          <w:i/>
-        </w:rPr>
-        <w:t>b</w:t>
-      </w:r>
-      <w:r>
-        <w:t xml:space="preserve"> = 0.074, </w:t>
-      </w:r>
-      <w:r>
-        <w:rPr>
-          <w:i/>
-        </w:rPr>
-        <w:t>t</w:t>
-      </w:r>
-      <w:r>
-        <w:t xml:space="preserve">(35670) = 3.07, </w:t>
-      </w:r>
-      <w:r>
-        <w:rPr>
-          <w:i/>
-        </w:rPr>
-        <w:t>p</w:t>
-      </w:r>
-      <w:r>
-        <w:t xml:space="preserve"> &lt; .001. Therefore, at low numbers of finger switches, as hand switching increased, the strength of the RSA positivity effect also increased. This result implied that as words required switching hands, words with more right handed letters during these switches were more likely to be rated positively in valence.</w:t>
-      </w:r>
-    </w:p>
-    <w:p>
-      <w:pPr>
-        <w:pStyle w:val="BodyText"/>
-      </w:pPr>
-      <w:r>
-        <w:t xml:space="preserve">At a high number of finger switches, we found both speed and RSA interactions with hand switching, see Figure 2 top right and bottom left panels. When there were low numbers of hand switches for these words, RSA was a positive significant predictor, </w:t>
-      </w:r>
-      <w:r>
-        <w:rPr>
-          <w:i/>
-        </w:rPr>
-        <w:t>b</w:t>
-      </w:r>
-      <w:r>
-        <w:t xml:space="preserve"> = 0.101, </w:t>
-      </w:r>
-      <w:r>
-        <w:rPr>
-          <w:i/>
-        </w:rPr>
-        <w:t>t</w:t>
-      </w:r>
-      <w:r>
-        <w:t xml:space="preserve">(35670) = 7.96, </w:t>
-      </w:r>
-      <w:r>
-        <w:rPr>
-          <w:i/>
-        </w:rPr>
-        <w:t>p</w:t>
-      </w:r>
-      <w:r>
-        <w:t xml:space="preserve"> &lt; .001, along with speed, </w:t>
-      </w:r>
-      <w:r>
-        <w:rPr>
-          <w:i/>
-        </w:rPr>
-        <w:t>b</w:t>
-      </w:r>
-      <w:r>
-        <w:t xml:space="preserve"> = 0.010, </w:t>
-      </w:r>
-      <w:r>
-        <w:rPr>
-          <w:i/>
-        </w:rPr>
-        <w:t>t</w:t>
-      </w:r>
-      <w:r>
-        <w:t xml:space="preserve">(604) = 2.49, </w:t>
-      </w:r>
-      <w:r>
-        <w:rPr>
-          <w:i/>
-        </w:rPr>
-        <w:t>p</w:t>
-      </w:r>
-      <w:r>
-        <w:t xml:space="preserve"> = .013. As hand switches increase, the effects of RSA and speed decrease. For high finger switches and average hand switches, RSA was significant, </w:t>
-      </w:r>
-      <w:r>
-        <w:rPr>
-          <w:i/>
-        </w:rPr>
-        <w:t>b</w:t>
-      </w:r>
-      <w:r>
-        <w:t xml:space="preserve"> = 0.074, </w:t>
-      </w:r>
-      <w:r>
-        <w:rPr>
-          <w:i/>
-        </w:rPr>
-        <w:t>t</w:t>
-      </w:r>
-      <w:r>
-        <w:t xml:space="preserve">(35670) = 8.75, </w:t>
-      </w:r>
-      <w:r>
-        <w:rPr>
-          <w:i/>
-        </w:rPr>
-        <w:t>p</w:t>
-      </w:r>
-      <w:r>
-        <w:t xml:space="preserve"> &lt; .001, while speed was not </w:t>
-      </w:r>
-      <w:r>
-        <w:rPr>
-          <w:i/>
-        </w:rPr>
-        <w:t>b</w:t>
-      </w:r>
-      <w:r>
-        <w:t xml:space="preserve"> = 0.006, </w:t>
-      </w:r>
-      <w:r>
-        <w:rPr>
-          <w:i/>
-        </w:rPr>
-        <w:t>t</w:t>
-      </w:r>
-      <w:r>
-        <w:t xml:space="preserve">(604) = 1.98, </w:t>
-      </w:r>
-      <w:r>
-        <w:rPr>
-          <w:i/>
-        </w:rPr>
-        <w:t>p</w:t>
-      </w:r>
-      <w:r>
-        <w:t xml:space="preserve"> = .048. With high finger and hand switches, RSA was significant but smaller than low and average, </w:t>
-      </w:r>
-      <w:r>
-        <w:rPr>
-          <w:i/>
-        </w:rPr>
-        <w:t>b</w:t>
-      </w:r>
-      <w:r>
-        <w:t xml:space="preserve"> = 0.048, </w:t>
-      </w:r>
-      <w:r>
-        <w:rPr>
-          <w:i/>
-        </w:rPr>
-        <w:t>t</w:t>
-      </w:r>
-      <w:r>
-        <w:t xml:space="preserve">(35670) = 4.71, </w:t>
-      </w:r>
-      <w:r>
-        <w:rPr>
-          <w:i/>
-        </w:rPr>
-        <w:t>p</w:t>
-      </w:r>
-      <w:r>
-        <w:t xml:space="preserve"> &lt; .001, and speed was not a significant predictor, </w:t>
-      </w:r>
-      <w:r>
-        <w:rPr>
-          <w:i/>
-        </w:rPr>
-        <w:t>b</w:t>
-      </w:r>
-      <w:r>
-        <w:t xml:space="preserve"> = </w:t>
-      </w:r>
-      <w:r>
-        <w:lastRenderedPageBreak/>
-        <w:t xml:space="preserve">0.002, </w:t>
+        <w:t xml:space="preserve"> = 0.002, </w:t>
       </w:r>
       <w:r>
         <w:rPr>
@@ -1969,6 +2112,7 @@
         <w:pStyle w:val="ImageCaption"/>
       </w:pPr>
       <w:r>
+        <w:lastRenderedPageBreak/>
         <w:t>Figure 1: Simple slopes for pseudowords interaction effects. The left plot indicates the speed interaction across simple slopes of RSA, while the right plot indicates the interaction of finger switches and RSA. Speed has positive effects when RSA is low (left handed words), while finger switches have negative effects when RSA is low.</w:t>
       </w:r>
     </w:p>
@@ -1977,7 +2121,6 @@
         <w:rPr>
           <w:noProof/>
         </w:rPr>
-        <w:lastRenderedPageBreak/>
         <w:drawing>
           <wp:inline distT="0" distB="0" distL="0" distR="0" wp14:anchorId="379A2278" wp14:editId="2F29379A">
             <wp:extent cx="5969000" cy="5969000"/>
@@ -2026,22 +2169,22 @@
         <w:pStyle w:val="ImageCaption"/>
       </w:pPr>
       <w:r>
-        <w:t xml:space="preserve">Figure 2: Simple Slopes for real word interactions of finger switchings by RSA by hand switches and finger switches by speed by hand switches. The top left figure indicates the interaction for RSA and hand switches at low finger switches. The average level of finger switches did not show an interaction. The top right panel portrays the interaction of RSA and hand switches at high simple slopes for finger switches. The bottom left figure shows the interaction of typing speed </w:t>
+        <w:t xml:space="preserve">Figure 2: Simple Slopes for real word interactions of finger switchings by RSA by hand switches and finger switches by speed by hand switches. The top left figure indicates the interaction for </w:t>
       </w:r>
       <w:r>
         <w:lastRenderedPageBreak/>
-        <w:t>and hand switches at high finger switches. Low and average finger switches did not show this interaciton.</w:t>
+        <w:t>RSA and hand switches at low finger switches. The average level of finger switches did not show an interaction. The top right panel portrays the interaction of RSA and hand switches at high simple slopes for finger switches. The bottom left figure shows the interaction of typing speed and hand switches at high finger switches. Low and average finger switches did not show this interaciton.</w:t>
       </w:r>
     </w:p>
     <w:p>
       <w:pPr>
         <w:pStyle w:val="Heading1"/>
       </w:pPr>
-      <w:bookmarkStart w:id="28" w:name="discussion"/>
+      <w:bookmarkStart w:id="45" w:name="discussion"/>
       <w:r>
         <w:t>Discussion</w:t>
       </w:r>
-      <w:bookmarkEnd w:id="28"/>
+      <w:bookmarkEnd w:id="45"/>
     </w:p>
     <w:p>
       <w:pPr>
@@ -2057,7 +2200,11 @@
         <w:t>captcha</w:t>
       </w:r>
       <w:r>
-        <w:t xml:space="preserve"> (i.e., a set of letters and/or numbers designed to eliminate spam responses), we may find that we would “peck” at the keyboard to hit the correct letter combination. Therefore, words that would require us to use more hands and fingers may be less desirable.</w:t>
+        <w:t xml:space="preserve"> (i.e., a set of letters and/or numbers designed to eliminate spam responses), we may find that we would “peck” at the keyboard to hit the correct letter </w:t>
+      </w:r>
+      <w:r>
+        <w:lastRenderedPageBreak/>
+        <w:t>combination. Therefore, words that would require us to use more hands and fingers may be less desirable.</w:t>
       </w:r>
     </w:p>
     <w:p>
@@ -2065,40 +2212,31 @@
         <w:pStyle w:val="BodyText"/>
       </w:pPr>
       <w:r>
-        <w:t xml:space="preserve">For real words, the RSA effect was replicated, and both switch variables predicted valence ratings. In contrast to the pseudowords, we found that hand switching was a positive predictor of </w:t>
-      </w:r>
-      <w:r>
-        <w:lastRenderedPageBreak/>
-        <w:t>valence, while finger switching was a negative predictor of valence. Hand switching coordination would be easier to manage than finger switches, especially as we consider the flexibility and movement range of the non-index fingers. Therefore, it appeared that we found words on different hands as more positive, replicating Beilock and Holt (2007), but when forced to coordinate switching finger movements, we liked these words less. Many of the most frequent letters on the QWERTY keyboard are on the left side, which may frustrate a typist because of the need to coordinate finger press schemata that involve same finger muscle movements (Rumelhart &amp; Norman, 1982). Consequently, the number of switches becomes increasingly important to help decrease interference from the need to continue to use the same hand. The ease of action by switching back and forth is then translated as positive feelings for those fluent actions (Oppenheimer, 2008). The complexity of this coordination’s effect on valence was found in the multiway interactions unearthed in this study. Globally, typing speed was not a significant predictor for pseudo or real words. Viewing expertise through an embodied framework, it was unclear if speed would directly affect valence, as speed was more likely to a</w:t>
-      </w:r>
-      <w:bookmarkStart w:id="29" w:name="_GoBack"/>
-      <w:bookmarkEnd w:id="29"/>
-      <w:r>
-        <w:t>ffect our interpretations of typing, rather than positivity. Therefore, we examined the interaction of typeability and speed to explore how expertise might influence valence through ways that words are typed.</w:t>
+        <w:t>For real words, the RSA effect was replicated, and both switch variables predicted valence ratings. In contrast to the pseudowords, we found that hand switching was a positive predictor of valence, while finger switching was a negative predictor of valence. Hand switching coordination would be easier to manage than finger switches, especially as we consider the flexibility and movement range of the non-index fingers. Therefore, it appeared that we found words on different hands as more positive, replicating Beilock and Holt (2007), but when forced to coordinate switching finger movements, we liked these words less. Many of the most frequent letters on the QWERTY keyboard are on the left side, which may frustrate a typist because of the need to coordinate finger press schemata that involve same finger muscle movements (Rumelhart &amp; Norman, 1982). Consequently, the number of switches becomes increasingly important to help decrease interference from the need to continue to use the same hand. The ease of action by switching back and forth is then translated as positive feelings for those fluent actions (Oppenheimer, 2008). The complexity of this coordination’s effect on valence was found in the multiway interactions unearthed in this study. Globally, typing speed was not a significant predictor for pseudo or real words. Viewing expertise through an embodied framework, it was unclear if speed would directly affect valence, as speed was more likely to affect our interpretations of typing, rather than positivity. Therefore, we examined the interaction of typeability and speed to explore how expertise might influence valence through ways that words are typed.</w:t>
       </w:r>
     </w:p>
     <w:p>
       <w:pPr>
         <w:pStyle w:val="BodyText"/>
       </w:pPr>
-      <w:commentRangeStart w:id="30"/>
+      <w:commentRangeStart w:id="46"/>
       <w:r>
         <w:t xml:space="preserve">Pseudowords </w:t>
       </w:r>
-      <w:commentRangeEnd w:id="30"/>
+      <w:commentRangeEnd w:id="46"/>
       <w:r>
         <w:rPr>
           <w:rStyle w:val="CommentReference"/>
           <w:rFonts w:asciiTheme="minorHAnsi" w:hAnsiTheme="minorHAnsi"/>
         </w:rPr>
-        <w:commentReference w:id="30"/>
-      </w:r>
-      <w:r>
-        <w:t xml:space="preserve">showed an interaction of typing speed by RSA and finger switching by RSA when predicting valence. In this interaction, we focused on RSA as the common variable between these interactions. When RSA was low, and thus, the words contained more left-handed letters, we find that speed positively influenced valence, while finger switches negatively predicted valence. For words typed completely on the right hand (high RSA), neither variable influence valence. Therefore, it appears when we are required to use the left hand, and thus, lessened the </w:t>
+        <w:commentReference w:id="46"/>
+      </w:r>
+      <w:r>
+        <w:t xml:space="preserve">showed an interaction of typing speed by RSA and finger switching by RSA when predicting valence. In this interaction, we focused on RSA as the common variable between </w:t>
       </w:r>
       <w:r>
         <w:lastRenderedPageBreak/>
-        <w:t>influence of RSA, typeability and expertise play a role in the valence ratings of words. Both Beilock and Holt (2007) and van den Bergh et al. (1990) showed expert preferences for two and three letter combinations that were typed with different fingers. Our results could imply that our embodied actions influence preferences for procedures that are more likely in our environment. While our pseudowords were legal English phoneme combinations, they are extremely unlikely to have been previously practiced or encountered in our daily tasks. Therefore, switching preference will not extend to pseudowords (unpracticed actions) because they are not fluent (Oppenheimer, 2008).</w:t>
+        <w:t>these interactions. When RSA was low, and thus, the words contained more left-handed letters, we find that speed positively influenced valence, while finger switches negatively predicted valence. For words typed completely on the right hand (high RSA), neither variable influence valence. Therefore, it appears when we are required to use the left hand, and thus, lessened the influence of RSA, typeability and expertise play a role in the valence ratings of words. Both Beilock and Holt (2007) and van den Bergh et al. (1990) showed expert preferences for two and three letter combinations that were typed with different fingers. Our results could imply that our embodied actions influence preferences for procedures that are more likely in our environment. While our pseudowords were legal English phoneme combinations, they are extremely unlikely to have been previously practiced or encountered in our daily tasks. Therefore, switching preference will not extend to pseudowords (unpracticed actions) because they are not fluent (Oppenheimer, 2008).</w:t>
       </w:r>
     </w:p>
     <w:p>
@@ -2106,28 +2244,28 @@
         <w:pStyle w:val="BodyText"/>
       </w:pPr>
       <w:r>
-        <w:t xml:space="preserve">Further, three-way interactions of finger switches by hand switches by RSA and finger switches by hand switches by speed were found for real word valence ratings. Finger switches were first separated in low, average, and high numbers of switches to see where the two-way interactions were present. At low finger switches (less than two finger switches), only the hand switches by RSA interaction was present. This interaction indicated that increasing hand switches also lead to increasing effects of RSA on valence. Therefore, when finger switching competition was low, increased hand switching also lead to increased RSA effects. This effect indicates that right handed words are still preferred, but additionally, we find words that are typed with opposite hands as more positive. At average finger switching, we found no two-way effects. However, at higher finger switching, we find both a speed and RSA interaction with hand switching. For RSA, increasing levels of hand switching lead to lessening the impact of RSA. Therefore, when finger and hand switching needed to both be coordinated, RSA’s impact on valence decreased but was still significant. For speed, we found that increasing levels of hand switching also lead to lessened effects of expertise. This result runs counter to the idea that increased levels of hand and finger switching would require the most coordination, and thus, </w:t>
+        <w:t xml:space="preserve">Further, three-way interactions of finger switches by hand switches by RSA and finger switches by hand switches by speed were found for real word valence ratings. Finger switches were first separated in low, average, and high numbers of switches to see where the two-way interactions were present. At low finger switches (less than two finger switches), only the hand switches by RSA interaction was present. This interaction indicated that increasing hand switches also lead to increasing effects of RSA on valence. Therefore, when finger switching competition was low, increased hand switching also lead to increased RSA effects. This effect indicates that right handed words are still preferred, but additionally, we find words that are typed with opposite hands as more positive. At average finger switching, we found no two-way effects. However, at higher finger switching, we find both a speed and RSA interaction with hand switching. For RSA, increasing levels of hand switching lead to lessening the impact of RSA. </w:t>
       </w:r>
       <w:r>
         <w:lastRenderedPageBreak/>
-        <w:t>experts should be better at this task. This result instead implies that the effect of focusing on that coordination may dampen the effects of expertise on valence ratings.</w:t>
+        <w:t>Therefore, when finger and hand switching needed to both be coordinated, RSA’s impact on valence decreased but was still significant. For speed, we found that increasing levels of hand switching also lead to lessened effects of expertise. This result runs counter to the idea that increased levels of hand and finger switching would require the most coordination, and thus, experts should be better at this task. This result instead implies that the effect of focusing on that coordination may dampen the effects of expertise on valence ratings.</w:t>
       </w:r>
     </w:p>
     <w:p>
       <w:pPr>
         <w:pStyle w:val="BodyText"/>
       </w:pPr>
-      <w:commentRangeStart w:id="31"/>
+      <w:commentRangeStart w:id="47"/>
       <w:r>
         <w:t xml:space="preserve">These embodied results </w:t>
       </w:r>
-      <w:commentRangeEnd w:id="31"/>
+      <w:commentRangeEnd w:id="47"/>
       <w:r>
         <w:rPr>
           <w:rStyle w:val="CommentReference"/>
           <w:rFonts w:asciiTheme="minorHAnsi" w:hAnsiTheme="minorHAnsi"/>
         </w:rPr>
-        <w:commentReference w:id="31"/>
+        <w:commentReference w:id="47"/>
       </w:r>
       <w:r>
         <w:t>mirror a clever set of studies by Holt and Beilock (2006) wherein they showed participants sentences that matched or did not match a set of pictures (i.e., the umbrella is in the air paired with a picture of an open umbrella). Given dual-coding theory (Paivio, 1991), it was not surprising that participants were faster to indicate picture-sentence matches than non-matches (also see Stanfield &amp; Zwaan, 2001; Zwaan, Stanfield, &amp; Yaxley, 2002). Further, they showed these results extended to an expertise match; hockey and football players were much faster for sentence-picture combinations that matched within their sport than non-matches, while novices showed no difference in speed for matches or non-matches on sports questions. Even more compelling are results that these effects extend to fans of a sport and are consistent neurologically (i.e., motor cortex activation in experts; Beilock, Lyons, Mattarella-Micke, Nusbaum, &amp; Small, 2008). These studies clearly reinforce the idea that expertise and fluency unconsciously affect our choices, even when it comes to perceived pleasantness of words.</w:t>
@@ -2138,7 +2276,11 @@
         <w:pStyle w:val="BodyText"/>
       </w:pPr>
       <w:r>
-        <w:t xml:space="preserve">This extension of the QWERTY effect illuminates the need to examine how skill and action can influence cognitive processes. Additionally, typing style, while not recorded directly in this experiment, could potentially illuminate differences in ratings across left-handed and right-handed words. Hunt-and-peck typists are often slower than the strict typing manual typists, which may eliminate or change the effects of RSA and switches since typists may not follow left or right hand rules and just switch hands back and forth regardless of key position. The middle of a QWERTY layout also poses interesting problems, as many typists admit to “cheating” the middle letters, such as </w:t>
+        <w:t xml:space="preserve">This extension of the QWERTY effect illuminates the need to examine how skill and action can influence cognitive processes. Additionally, typing style, while not recorded directly in this experiment, could potentially illuminate differences in ratings across left-handed and right-handed words. Hunt-and-peck typists are often slower than the strict typing manual typists, which may eliminate or change the effects of RSA and switches since typists may not follow left or </w:t>
+      </w:r>
+      <w:r>
+        <w:lastRenderedPageBreak/>
+        <w:t xml:space="preserve">right hand rules and just switch hands back and forth regardless of key position. The middle of a QWERTY layout also poses interesting problems, as many typists admit to “cheating” the middle letters, such as </w:t>
       </w:r>
       <w:r>
         <w:rPr>
@@ -2165,29 +2307,25 @@
         <w:t>b</w:t>
       </w:r>
       <w:r>
-        <w:t xml:space="preserve"> key. Further work could also investigate these effects on other keyboard layouts, such as Dvorak, which was </w:t>
-      </w:r>
-      <w:r>
-        <w:lastRenderedPageBreak/>
-        <w:t>designed to predominately type by alternating hands to increase speed and efficiency (Noyes, 1983).</w:t>
+        <w:t xml:space="preserve"> key. Further work could also investigate these effects on other keyboard layouts, such as Dvorak, which was designed to predominately type by alternating hands to increase speed and efficiency (Noyes, 1983).</w:t>
       </w:r>
     </w:p>
     <w:p>
       <w:pPr>
         <w:pStyle w:val="Heading1"/>
       </w:pPr>
-      <w:bookmarkStart w:id="32" w:name="references"/>
+      <w:bookmarkStart w:id="48" w:name="references"/>
       <w:r>
         <w:t>References</w:t>
       </w:r>
-      <w:bookmarkEnd w:id="32"/>
+      <w:bookmarkEnd w:id="48"/>
     </w:p>
     <w:p>
       <w:pPr>
         <w:pStyle w:val="Bibliography"/>
       </w:pPr>
-      <w:bookmarkStart w:id="33" w:name="ref-Barsalou1999"/>
-      <w:bookmarkStart w:id="34" w:name="refs"/>
+      <w:bookmarkStart w:id="49" w:name="ref-Barsalou1999"/>
+      <w:bookmarkStart w:id="50" w:name="refs"/>
       <w:r>
         <w:t xml:space="preserve">Barsalou, L. W. (1999). Perceptual symbol systems. </w:t>
       </w:r>
@@ -2222,8 +2360,8 @@
       <w:pPr>
         <w:pStyle w:val="Bibliography"/>
       </w:pPr>
-      <w:bookmarkStart w:id="35" w:name="ref-Beilock2007"/>
-      <w:bookmarkEnd w:id="33"/>
+      <w:bookmarkStart w:id="51" w:name="ref-Beilock2007"/>
+      <w:bookmarkEnd w:id="49"/>
       <w:r>
         <w:t xml:space="preserve">Beilock, S. L., &amp; Holt, L. E. (2007). Embodied preference judgments. </w:t>
       </w:r>
@@ -2258,8 +2396,8 @@
       <w:pPr>
         <w:pStyle w:val="Bibliography"/>
       </w:pPr>
-      <w:bookmarkStart w:id="36" w:name="ref-Beilock2008"/>
-      <w:bookmarkEnd w:id="35"/>
+      <w:bookmarkStart w:id="52" w:name="ref-Beilock2008"/>
+      <w:bookmarkEnd w:id="51"/>
       <w:r>
         <w:t xml:space="preserve">Beilock, S. L., Lyons, I. M., Mattarella-Micke, A., Nusbaum, H. C., &amp; Small, S. L. (2008). Sports experience changes the neural processing of action language. </w:t>
       </w:r>
@@ -2294,8 +2432,8 @@
       <w:pPr>
         <w:pStyle w:val="Bibliography"/>
       </w:pPr>
-      <w:bookmarkStart w:id="37" w:name="ref-Bradley1999"/>
-      <w:bookmarkEnd w:id="36"/>
+      <w:bookmarkStart w:id="53" w:name="ref-Bradley1999"/>
+      <w:bookmarkEnd w:id="52"/>
       <w:r>
         <w:t xml:space="preserve">Bradley, M. M., &amp; Lang, P. J. (1999). </w:t>
       </w:r>
@@ -2313,8 +2451,8 @@
       <w:pPr>
         <w:pStyle w:val="Bibliography"/>
       </w:pPr>
-      <w:bookmarkStart w:id="38" w:name="ref-Cartmill2012"/>
-      <w:bookmarkEnd w:id="37"/>
+      <w:bookmarkStart w:id="54" w:name="ref-Cartmill2012"/>
+      <w:bookmarkEnd w:id="53"/>
       <w:r>
         <w:t xml:space="preserve">Cartmill, E., Goldin-Meadow, S., &amp; Beilock, S. L. (2012). A word in the hand: Human gesture links representations to actions. </w:t>
       </w:r>
@@ -2341,9 +2479,10 @@
       <w:pPr>
         <w:pStyle w:val="Bibliography"/>
       </w:pPr>
-      <w:bookmarkStart w:id="39" w:name="ref-Casasanto2009"/>
-      <w:bookmarkEnd w:id="38"/>
-      <w:r>
+      <w:bookmarkStart w:id="55" w:name="ref-Casasanto2009"/>
+      <w:bookmarkEnd w:id="54"/>
+      <w:r>
+        <w:lastRenderedPageBreak/>
         <w:t xml:space="preserve">Casasanto, D. (2009). Embodiment of abstract concepts: Good and bad in right- and left-handers. </w:t>
       </w:r>
       <w:r>
@@ -2377,8 +2516,8 @@
       <w:pPr>
         <w:pStyle w:val="Bibliography"/>
       </w:pPr>
-      <w:bookmarkStart w:id="40" w:name="ref-Casasanto2011"/>
-      <w:bookmarkEnd w:id="39"/>
+      <w:bookmarkStart w:id="56" w:name="ref-Casasanto2011"/>
+      <w:bookmarkEnd w:id="55"/>
       <w:r>
         <w:t xml:space="preserve">Casasanto, D. (2011). Different bodies, different minds. </w:t>
       </w:r>
@@ -2413,10 +2552,9 @@
       <w:pPr>
         <w:pStyle w:val="Bibliography"/>
       </w:pPr>
-      <w:bookmarkStart w:id="41" w:name="ref-Davidson1992"/>
-      <w:bookmarkEnd w:id="40"/>
-      <w:r>
-        <w:lastRenderedPageBreak/>
+      <w:bookmarkStart w:id="57" w:name="ref-Davidson1992"/>
+      <w:bookmarkEnd w:id="56"/>
+      <w:r>
         <w:t xml:space="preserve">Davidson, R. J. (1992). Anterior cerebral asymmetry and the nature of emotion. </w:t>
       </w:r>
       <w:r>
@@ -2450,8 +2588,8 @@
       <w:pPr>
         <w:pStyle w:val="Bibliography"/>
       </w:pPr>
-      <w:bookmarkStart w:id="42" w:name="ref-Gelman2006"/>
-      <w:bookmarkEnd w:id="41"/>
+      <w:bookmarkStart w:id="58" w:name="ref-Gelman2006"/>
+      <w:bookmarkEnd w:id="57"/>
       <w:r>
         <w:t xml:space="preserve">Gelman, A. (2006). Multilevel (hierarchical) modeling: What it can and cannot do. </w:t>
       </w:r>
@@ -2486,8 +2624,8 @@
       <w:pPr>
         <w:pStyle w:val="Bibliography"/>
       </w:pPr>
-      <w:bookmarkStart w:id="43" w:name="ref-Glenberg2009"/>
-      <w:bookmarkEnd w:id="42"/>
+      <w:bookmarkStart w:id="59" w:name="ref-Glenberg2009"/>
+      <w:bookmarkEnd w:id="58"/>
       <w:r>
         <w:t xml:space="preserve">Glenberg, A. M., Webster, B. J., Mouilso, E., Havas, D., &amp; Lindeman, L. M. (2009). Gender, emotion, and the embodiment of language comprehension. </w:t>
       </w:r>
@@ -2522,8 +2660,8 @@
       <w:pPr>
         <w:pStyle w:val="Bibliography"/>
       </w:pPr>
-      <w:bookmarkStart w:id="44" w:name="ref-Hauk2004"/>
-      <w:bookmarkEnd w:id="43"/>
+      <w:bookmarkStart w:id="60" w:name="ref-Hauk2004"/>
+      <w:bookmarkEnd w:id="59"/>
       <w:r>
         <w:t xml:space="preserve">Hauk, O., Johnsrude, I., &amp; Pulvermüller, F. (2004). Somatotopic representation of action words in human motor and premotor cortex. </w:t>
       </w:r>
@@ -2558,8 +2696,8 @@
       <w:pPr>
         <w:pStyle w:val="Bibliography"/>
       </w:pPr>
-      <w:bookmarkStart w:id="45" w:name="ref-Havas2007"/>
-      <w:bookmarkEnd w:id="44"/>
+      <w:bookmarkStart w:id="61" w:name="ref-Havas2007"/>
+      <w:bookmarkEnd w:id="60"/>
       <w:r>
         <w:t xml:space="preserve">Havas, D. A., Glenberg, A. M., &amp; Rinck, M. (2007). Emotion simulation during language comprehension. </w:t>
       </w:r>
@@ -2594,8 +2732,8 @@
       <w:pPr>
         <w:pStyle w:val="Bibliography"/>
       </w:pPr>
-      <w:bookmarkStart w:id="46" w:name="ref-Holt2006"/>
-      <w:bookmarkEnd w:id="45"/>
+      <w:bookmarkStart w:id="62" w:name="ref-Holt2006"/>
+      <w:bookmarkEnd w:id="61"/>
       <w:r>
         <w:t xml:space="preserve">Holt, L. E., &amp; Beilock, S. L. (2006). Expertise and its embodiment: Examining the impact of sensorimotor skill expertise on the representation of action-related text. </w:t>
       </w:r>
@@ -2630,9 +2768,10 @@
       <w:pPr>
         <w:pStyle w:val="Bibliography"/>
       </w:pPr>
-      <w:bookmarkStart w:id="47" w:name="ref-Hommel2001"/>
-      <w:bookmarkEnd w:id="46"/>
-      <w:r>
+      <w:bookmarkStart w:id="63" w:name="ref-Hommel2001"/>
+      <w:bookmarkEnd w:id="62"/>
+      <w:r>
+        <w:lastRenderedPageBreak/>
         <w:t xml:space="preserve">Hommel, B., Müsseler, J., Aschersleben, G., &amp; Prinz, W. (2001). The Theory of Event Coding (TEC): A framework for perception and action planning. </w:t>
       </w:r>
       <w:r>
@@ -2666,10 +2805,9 @@
       <w:pPr>
         <w:pStyle w:val="Bibliography"/>
       </w:pPr>
-      <w:bookmarkStart w:id="48" w:name="ref-Inhoff1997"/>
-      <w:bookmarkEnd w:id="47"/>
-      <w:r>
-        <w:lastRenderedPageBreak/>
+      <w:bookmarkStart w:id="64" w:name="ref-Inhoff1997"/>
+      <w:bookmarkEnd w:id="63"/>
+      <w:r>
         <w:t xml:space="preserve">Inhoff, A. W., &amp; Gordon, A. M. (1997). Eye movements and eye-hand coordination during typing. </w:t>
       </w:r>
       <w:r>
@@ -2703,8 +2841,8 @@
       <w:pPr>
         <w:pStyle w:val="Bibliography"/>
       </w:pPr>
-      <w:bookmarkStart w:id="49" w:name="ref-Jasmin2012"/>
-      <w:bookmarkEnd w:id="48"/>
+      <w:bookmarkStart w:id="65" w:name="ref-Jasmin2012"/>
+      <w:bookmarkEnd w:id="64"/>
       <w:r>
         <w:t xml:space="preserve">Jasmin, K., &amp; Casasanto, D. (2012). The QWERTY Effect: How typing shapes the meanings of words. </w:t>
       </w:r>
@@ -2739,8 +2877,8 @@
       <w:pPr>
         <w:pStyle w:val="Bibliography"/>
       </w:pPr>
-      <w:bookmarkStart w:id="50" w:name="ref-Lewand2000"/>
-      <w:bookmarkEnd w:id="49"/>
+      <w:bookmarkStart w:id="66" w:name="ref-Lewand2000"/>
+      <w:bookmarkEnd w:id="65"/>
       <w:r>
         <w:t xml:space="preserve">Lewand, R. (2000). </w:t>
       </w:r>
@@ -2758,8 +2896,8 @@
       <w:pPr>
         <w:pStyle w:val="Bibliography"/>
       </w:pPr>
-      <w:bookmarkStart w:id="51" w:name="ref-Logan1999"/>
-      <w:bookmarkEnd w:id="50"/>
+      <w:bookmarkStart w:id="67" w:name="ref-Logan1999"/>
+      <w:bookmarkEnd w:id="66"/>
       <w:r>
         <w:t xml:space="preserve">Logan, F. A. (1999). Errors in copy typewriting. </w:t>
       </w:r>
@@ -2794,8 +2932,8 @@
       <w:pPr>
         <w:pStyle w:val="Bibliography"/>
       </w:pPr>
-      <w:bookmarkStart w:id="52" w:name="ref-Logan2003"/>
-      <w:bookmarkEnd w:id="51"/>
+      <w:bookmarkStart w:id="68" w:name="ref-Logan2003"/>
+      <w:bookmarkEnd w:id="67"/>
       <w:r>
         <w:t xml:space="preserve">Logan, G. D. (2003). Simon-type effects: Chronometric evidence for keypress schemata in typewriting. </w:t>
       </w:r>
@@ -2830,8 +2968,8 @@
       <w:pPr>
         <w:pStyle w:val="Bibliography"/>
       </w:pPr>
-      <w:bookmarkStart w:id="53" w:name="ref-Logan1998"/>
-      <w:bookmarkEnd w:id="52"/>
+      <w:bookmarkStart w:id="69" w:name="ref-Logan1998"/>
+      <w:bookmarkEnd w:id="68"/>
       <w:r>
         <w:t xml:space="preserve">Logan, G. D., &amp; Zbrodoff, N. J. (1998). Stroop-type interference: Congruity effects in color naming with typewritten responses. </w:t>
       </w:r>
@@ -2866,8 +3004,8 @@
       <w:pPr>
         <w:pStyle w:val="Bibliography"/>
       </w:pPr>
-      <w:bookmarkStart w:id="54" w:name="ref-Lyons2010"/>
-      <w:bookmarkEnd w:id="53"/>
+      <w:bookmarkStart w:id="70" w:name="ref-Lyons2010"/>
+      <w:bookmarkEnd w:id="69"/>
       <w:r>
         <w:t xml:space="preserve">Lyons, I. M., Mattarella-Micke, A., Cieslak, M., Nusbaum, H. C., Small, S. L., &amp; Beilock, S. L. (2010). The role of personal experience in the neural processing of action-related language. </w:t>
       </w:r>
@@ -2902,9 +3040,10 @@
       <w:pPr>
         <w:pStyle w:val="Bibliography"/>
       </w:pPr>
-      <w:bookmarkStart w:id="55" w:name="ref-Newell1976"/>
-      <w:bookmarkEnd w:id="54"/>
-      <w:r>
+      <w:bookmarkStart w:id="71" w:name="ref-Newell1976"/>
+      <w:bookmarkEnd w:id="70"/>
+      <w:r>
+        <w:lastRenderedPageBreak/>
         <w:t xml:space="preserve">Newell, A., &amp; Simon, H. A. (1976). Computer science as empirical inquiry: symbols and search. </w:t>
       </w:r>
       <w:r>
@@ -2938,8 +3077,8 @@
       <w:pPr>
         <w:pStyle w:val="Bibliography"/>
       </w:pPr>
-      <w:bookmarkStart w:id="56" w:name="ref-Noyes1983"/>
-      <w:bookmarkEnd w:id="55"/>
+      <w:bookmarkStart w:id="72" w:name="ref-Noyes1983"/>
+      <w:bookmarkEnd w:id="71"/>
       <w:r>
         <w:t>Noyes, J. (1983, March). The QWERTY keyboard: a review. Academic Press. doi:</w:t>
       </w:r>
@@ -2956,10 +3095,9 @@
       <w:pPr>
         <w:pStyle w:val="Bibliography"/>
       </w:pPr>
-      <w:bookmarkStart w:id="57" w:name="ref-Oppenheimer2008"/>
-      <w:bookmarkEnd w:id="56"/>
-      <w:r>
-        <w:lastRenderedPageBreak/>
+      <w:bookmarkStart w:id="73" w:name="ref-Oppenheimer2008"/>
+      <w:bookmarkEnd w:id="72"/>
+      <w:r>
         <w:t xml:space="preserve">Oppenheimer, D. M. (2008). The secret life of fluency. </w:t>
       </w:r>
       <w:r>
@@ -2993,8 +3131,8 @@
       <w:pPr>
         <w:pStyle w:val="Bibliography"/>
       </w:pPr>
-      <w:bookmarkStart w:id="58" w:name="ref-Paivio1991"/>
-      <w:bookmarkEnd w:id="57"/>
+      <w:bookmarkStart w:id="74" w:name="ref-Paivio1991"/>
+      <w:bookmarkEnd w:id="73"/>
       <w:r>
         <w:t xml:space="preserve">Paivio, A. (1991). Dual coding theory: Retrospect and current status. </w:t>
       </w:r>
@@ -3021,8 +3159,8 @@
       <w:pPr>
         <w:pStyle w:val="Bibliography"/>
       </w:pPr>
-      <w:bookmarkStart w:id="59" w:name="ref-Ping2009"/>
-      <w:bookmarkEnd w:id="58"/>
+      <w:bookmarkStart w:id="75" w:name="ref-Ping2009"/>
+      <w:bookmarkEnd w:id="74"/>
       <w:r>
         <w:t xml:space="preserve">Ping, R. M., Dhillon, S., &amp; Beilock, S. L. (2009). Reach for what you like: The body’s role in shaping preferences. </w:t>
       </w:r>
@@ -3057,8 +3195,8 @@
       <w:pPr>
         <w:pStyle w:val="Bibliography"/>
       </w:pPr>
-      <w:bookmarkStart w:id="60" w:name="ref-Pinheiro2017"/>
-      <w:bookmarkEnd w:id="59"/>
+      <w:bookmarkStart w:id="76" w:name="ref-Pinheiro2017"/>
+      <w:bookmarkEnd w:id="75"/>
       <w:r>
         <w:t xml:space="preserve">Pinheiro, J., Bates, D., Debroy, S., Sarkar, D., &amp; Team, R. C. (2017). nlme: Linear and nonlinear mixed effects models. Retrieved from </w:t>
       </w:r>
@@ -3075,8 +3213,8 @@
       <w:pPr>
         <w:pStyle w:val="Bibliography"/>
       </w:pPr>
-      <w:bookmarkStart w:id="61" w:name="ref-Rieger2004"/>
-      <w:bookmarkEnd w:id="60"/>
+      <w:bookmarkStart w:id="77" w:name="ref-Rieger2004"/>
+      <w:bookmarkEnd w:id="76"/>
       <w:r>
         <w:t xml:space="preserve">Rieger, M. (2004). Automatic keypress activation in skilled typing. </w:t>
       </w:r>
@@ -3111,8 +3249,8 @@
       <w:pPr>
         <w:pStyle w:val="Bibliography"/>
       </w:pPr>
-      <w:bookmarkStart w:id="62" w:name="ref-Rumelhart1982"/>
-      <w:bookmarkEnd w:id="61"/>
+      <w:bookmarkStart w:id="78" w:name="ref-Rumelhart1982"/>
+      <w:bookmarkEnd w:id="77"/>
       <w:r>
         <w:t xml:space="preserve">Rumelhart, D., &amp; Norman, D. (1982). Simulating a skilled typist: a study of skilled cognitive-motor performance. </w:t>
       </w:r>
@@ -3147,8 +3285,8 @@
       <w:pPr>
         <w:pStyle w:val="Bibliography"/>
       </w:pPr>
-      <w:bookmarkStart w:id="63" w:name="ref-Salthouse1986"/>
-      <w:bookmarkEnd w:id="62"/>
+      <w:bookmarkStart w:id="79" w:name="ref-Salthouse1986"/>
+      <w:bookmarkEnd w:id="78"/>
       <w:r>
         <w:t xml:space="preserve">Salthouse, T. A. (1986). Perceptual, cognitive, and motoric aspects of transcription typing. </w:t>
       </w:r>
@@ -3183,9 +3321,10 @@
       <w:pPr>
         <w:pStyle w:val="Bibliography"/>
       </w:pPr>
-      <w:bookmarkStart w:id="64" w:name="ref-Simon1990"/>
-      <w:bookmarkEnd w:id="63"/>
-      <w:r>
+      <w:bookmarkStart w:id="80" w:name="ref-Simon1990"/>
+      <w:bookmarkEnd w:id="79"/>
+      <w:r>
+        <w:lastRenderedPageBreak/>
         <w:t xml:space="preserve">Simon, J. R. (1990). The effects of an irrelevant directional cue on human information processing. In R. Proctor &amp; T. Reeve (Eds.), </w:t>
       </w:r>
       <w:r>
@@ -3202,8 +3341,8 @@
       <w:pPr>
         <w:pStyle w:val="Bibliography"/>
       </w:pPr>
-      <w:bookmarkStart w:id="65" w:name="ref-Simon1969"/>
-      <w:bookmarkEnd w:id="64"/>
+      <w:bookmarkStart w:id="81" w:name="ref-Simon1969"/>
+      <w:bookmarkEnd w:id="80"/>
       <w:r>
         <w:t xml:space="preserve">Simon, J. R., &amp; Small, A. M. (1969). Processing auditory information: Interference from an irrelevant cue. </w:t>
       </w:r>
@@ -3238,10 +3377,9 @@
       <w:pPr>
         <w:pStyle w:val="Bibliography"/>
       </w:pPr>
-      <w:bookmarkStart w:id="66" w:name="ref-Stanfield2001"/>
-      <w:bookmarkEnd w:id="65"/>
-      <w:r>
-        <w:lastRenderedPageBreak/>
+      <w:bookmarkStart w:id="82" w:name="ref-Stanfield2001"/>
+      <w:bookmarkEnd w:id="81"/>
+      <w:r>
         <w:t xml:space="preserve">Stanfield, R. A., &amp; Zwaan, R. A. (2001). The effect of implied orientation derived from verbal context on picture recognition. </w:t>
       </w:r>
       <w:r>
@@ -3275,8 +3413,8 @@
       <w:pPr>
         <w:pStyle w:val="Bibliography"/>
       </w:pPr>
-      <w:bookmarkStart w:id="67" w:name="ref-Tabachnick2012"/>
-      <w:bookmarkEnd w:id="66"/>
+      <w:bookmarkStart w:id="83" w:name="ref-Tabachnick2012"/>
+      <w:bookmarkEnd w:id="82"/>
       <w:r>
         <w:t xml:space="preserve">Tabachnick, B. G., &amp; Fidell, L. S. (2012). </w:t>
       </w:r>
@@ -3294,8 +3432,8 @@
       <w:pPr>
         <w:pStyle w:val="Bibliography"/>
       </w:pPr>
-      <w:bookmarkStart w:id="68" w:name="ref-Tettamanti2005"/>
-      <w:bookmarkEnd w:id="67"/>
+      <w:bookmarkStart w:id="84" w:name="ref-Tettamanti2005"/>
+      <w:bookmarkEnd w:id="83"/>
       <w:r>
         <w:t xml:space="preserve">Tettamanti, M., Buccino, G., Saccuman, M. C., Gallese, V., Danna, M., Scifo, P., … Perani, D. (2005). Listening to action-related sentences activates fronto-parietal motor circuits. </w:t>
       </w:r>
@@ -3330,8 +3468,8 @@
       <w:pPr>
         <w:pStyle w:val="Bibliography"/>
       </w:pPr>
-      <w:bookmarkStart w:id="69" w:name="ref-Inc2013"/>
-      <w:bookmarkEnd w:id="68"/>
+      <w:bookmarkStart w:id="85" w:name="ref-Inc2013"/>
+      <w:bookmarkEnd w:id="84"/>
       <w:r>
         <w:t>TypingMaster. (2013). TypingTest.com - Complete a Typing Test in 60 Seconds!</w:t>
       </w:r>
@@ -3340,8 +3478,8 @@
       <w:pPr>
         <w:pStyle w:val="Bibliography"/>
       </w:pPr>
-      <w:bookmarkStart w:id="70" w:name="ref-VandenBergh1990"/>
-      <w:bookmarkEnd w:id="69"/>
+      <w:bookmarkStart w:id="86" w:name="ref-VandenBergh1990"/>
+      <w:bookmarkEnd w:id="85"/>
       <w:r>
         <w:t xml:space="preserve">van den Bergh, O., Vrana, S., &amp; Eelen, P. (1990). Letters from the heart: Affective categorization of letter combinations in typists and nontypists. </w:t>
       </w:r>
@@ -3376,8 +3514,8 @@
       <w:pPr>
         <w:pStyle w:val="Bibliography"/>
       </w:pPr>
-      <w:bookmarkStart w:id="71" w:name="ref-Yang2009"/>
-      <w:bookmarkEnd w:id="70"/>
+      <w:bookmarkStart w:id="87" w:name="ref-Yang2009"/>
+      <w:bookmarkEnd w:id="86"/>
       <w:r>
         <w:t xml:space="preserve">Yang, S.-J., Gallo, D. A., &amp; Beilock, S. L. (2009). Embodied memory judgments: A case of motor fluency. </w:t>
       </w:r>
@@ -3412,9 +3550,10 @@
       <w:pPr>
         <w:pStyle w:val="Bibliography"/>
       </w:pPr>
-      <w:bookmarkStart w:id="72" w:name="ref-Zwaan1999"/>
-      <w:bookmarkEnd w:id="71"/>
-      <w:r>
+      <w:bookmarkStart w:id="88" w:name="ref-Zwaan1999"/>
+      <w:bookmarkEnd w:id="87"/>
+      <w:r>
+        <w:lastRenderedPageBreak/>
         <w:t xml:space="preserve">Zwaan, R. A. (1999). Embodied cognition, perceptual symbols, and situation models. </w:t>
       </w:r>
       <w:r>
@@ -3448,8 +3587,8 @@
       <w:pPr>
         <w:pStyle w:val="Bibliography"/>
       </w:pPr>
-      <w:bookmarkStart w:id="73" w:name="ref-Zwaan2002"/>
-      <w:bookmarkEnd w:id="72"/>
+      <w:bookmarkStart w:id="89" w:name="ref-Zwaan2002"/>
+      <w:bookmarkEnd w:id="88"/>
       <w:r>
         <w:t xml:space="preserve">Zwaan, R. A., Stanfield, R. A., &amp; Yaxley, R. H. (2002). Language comprehenders mentally represent the shapes of objects. </w:t>
       </w:r>
@@ -3484,10 +3623,9 @@
       <w:pPr>
         <w:pStyle w:val="Bibliography"/>
       </w:pPr>
-      <w:bookmarkStart w:id="74" w:name="ref-Zwaan2006"/>
-      <w:bookmarkEnd w:id="73"/>
-      <w:r>
-        <w:lastRenderedPageBreak/>
+      <w:bookmarkStart w:id="90" w:name="ref-Zwaan2006"/>
+      <w:bookmarkEnd w:id="89"/>
+      <w:r>
         <w:t xml:space="preserve">Zwaan, R. A., &amp; Taylor, L. J. (2006). Seeing, acting, understanding: Motor resonance in language comprehension. </w:t>
       </w:r>
       <w:r>
@@ -3516,8 +3654,8 @@
           <w:t>10.1037/0096-3445.135.1.1</w:t>
         </w:r>
       </w:hyperlink>
-      <w:bookmarkEnd w:id="34"/>
-      <w:bookmarkEnd w:id="74"/>
+      <w:bookmarkEnd w:id="50"/>
+      <w:bookmarkEnd w:id="90"/>
     </w:p>
     <w:sectPr>
       <w:pgSz w:w="12240" w:h="15840"/>
@@ -3746,7 +3884,23 @@
       </w:r>
     </w:p>
   </w:comment>
-  <w:comment w:id="10" w:author="Wikowsky, Addie J" w:date="2019-10-01T20:53:00Z" w:initials="WAJ">
+  <w:comment w:id="8" w:author="Wikowsky, Addie J" w:date="2019-10-13T11:00:00Z" w:initials="WAJ">
+    <w:p>
+      <w:pPr>
+        <w:pStyle w:val="CommentText"/>
+      </w:pPr>
+      <w:r>
+        <w:rPr>
+          <w:rStyle w:val="CommentReference"/>
+        </w:rPr>
+        <w:annotationRef/>
+      </w:r>
+      <w:r>
+        <w:t xml:space="preserve">On the google doc it says to add that there is no predicted direction/this part is exploratory. </w:t>
+      </w:r>
+    </w:p>
+  </w:comment>
+  <w:comment w:id="22" w:author="Wikowsky, Addie J" w:date="2019-10-01T20:53:00Z" w:initials="WAJ">
     <w:p>
       <w:pPr>
         <w:pStyle w:val="CommentText"/>
@@ -3909,7 +4063,7 @@
       </w:pPr>
     </w:p>
   </w:comment>
-  <w:comment w:id="12" w:author="Wikowsky, Addie J" w:date="2019-10-01T20:54:00Z" w:initials="WAJ">
+  <w:comment w:id="24" w:author="Wikowsky, Addie J" w:date="2019-10-01T20:54:00Z" w:initials="WAJ">
     <w:p>
       <w:pPr>
         <w:pStyle w:val="SOMContent"/>
@@ -4018,7 +4172,7 @@
       </w:pPr>
     </w:p>
   </w:comment>
-  <w:comment w:id="13" w:author="Wikowsky, Addie J" w:date="2019-09-29T18:08:00Z" w:initials="WAJ">
+  <w:comment w:id="25" w:author="Wikowsky, Addie J" w:date="2019-09-29T18:08:00Z" w:initials="WAJ">
     <w:p>
       <w:pPr>
         <w:pStyle w:val="CommentText"/>
@@ -4050,7 +4204,7 @@
       </w:r>
     </w:p>
   </w:comment>
-  <w:comment w:id="15" w:author="Wikowsky, Addie J" w:date="2019-10-01T20:55:00Z" w:initials="WAJ">
+  <w:comment w:id="26" w:author="Wikowsky, Addie J" w:date="2019-10-13T11:55:00Z" w:initials="WAJ">
     <w:p>
       <w:pPr>
         <w:pStyle w:val="CommentText"/>
@@ -4062,17 +4216,14 @@
         <w:annotationRef/>
       </w:r>
       <w:r>
-        <w:t>W</w:t>
-      </w:r>
-      <w:r>
-        <w:t>ords were coded for the number of hand switches within a word using the left-right coding system described above</w:t>
-      </w:r>
-      <w:r>
-        <w:t>.</w:t>
+        <w:t xml:space="preserve">I get that this is on OSF, </w:t>
+      </w:r>
+      <w:r>
+        <w:t xml:space="preserve">BUT should we add a screencap or example of this? </w:t>
       </w:r>
     </w:p>
   </w:comment>
-  <w:comment w:id="17" w:author="Wikowsky, Addie J" w:date="2019-10-01T20:56:00Z" w:initials="WAJ">
+  <w:comment w:id="28" w:author="Wikowsky, Addie J" w:date="2019-10-14T12:52:00Z" w:initials="WAJ">
     <w:p>
       <w:pPr>
         <w:pStyle w:val="CommentText"/>
@@ -4084,6 +4235,22 @@
         <w:annotationRef/>
       </w:r>
       <w:r>
+        <w:t>I don’t know how many words the J&amp;C paper used, but I’m assuming that is what would go here??</w:t>
+      </w:r>
+    </w:p>
+  </w:comment>
+  <w:comment w:id="34" w:author="Wikowsky, Addie J" w:date="2019-10-01T20:56:00Z" w:initials="WAJ">
+    <w:p>
+      <w:pPr>
+        <w:pStyle w:val="CommentText"/>
+      </w:pPr>
+      <w:r>
+        <w:rPr>
+          <w:rStyle w:val="CommentReference"/>
+        </w:rPr>
+        <w:annotationRef/>
+      </w:r>
+      <w:r>
         <w:t>The other paper had this:</w:t>
       </w:r>
     </w:p>
@@ -4099,7 +4266,7 @@
       </w:r>
     </w:p>
   </w:comment>
-  <w:comment w:id="19" w:author="Wikowsky, Addie J" w:date="2019-10-01T20:57:00Z" w:initials="WAJ">
+  <w:comment w:id="36" w:author="Wikowsky, Addie J" w:date="2019-10-01T20:57:00Z" w:initials="WAJ">
     <w:p>
       <w:pPr>
         <w:pStyle w:val="CommentText"/>
@@ -4137,7 +4304,7 @@
       </w:r>
     </w:p>
   </w:comment>
-  <w:comment w:id="22" w:author="Wikowsky, Addie J" w:date="2019-10-01T20:59:00Z" w:initials="WAJ">
+  <w:comment w:id="39" w:author="Wikowsky, Addie J" w:date="2019-10-01T20:59:00Z" w:initials="WAJ">
     <w:p>
       <w:pPr>
         <w:pStyle w:val="CommentText"/>
@@ -4197,7 +4364,7 @@
       </w:pPr>
     </w:p>
   </w:comment>
-  <w:comment w:id="24" w:author="Wikowsky, Addie J" w:date="2019-10-01T20:59:00Z" w:initials="WAJ">
+  <w:comment w:id="41" w:author="Wikowsky, Addie J" w:date="2019-10-01T20:59:00Z" w:initials="WAJ">
     <w:p>
       <w:pPr>
         <w:pStyle w:val="CommentText"/>
@@ -4388,7 +4555,7 @@
       </w:pPr>
     </w:p>
   </w:comment>
-  <w:comment w:id="27" w:author="Wikowsky, Addie J" w:date="2019-09-29T18:52:00Z" w:initials="WAJ">
+  <w:comment w:id="44" w:author="Wikowsky, Addie J" w:date="2019-09-29T18:52:00Z" w:initials="WAJ">
     <w:p>
       <w:pPr>
         <w:pStyle w:val="CommentText"/>
@@ -4412,7 +4579,7 @@
       </w:r>
     </w:p>
   </w:comment>
-  <w:comment w:id="30" w:author="Wikowsky, Addie J" w:date="2019-10-01T21:01:00Z" w:initials="WAJ">
+  <w:comment w:id="46" w:author="Wikowsky, Addie J" w:date="2019-10-01T21:01:00Z" w:initials="WAJ">
     <w:p>
       <w:pPr>
         <w:pStyle w:val="CommentText"/>
@@ -4612,7 +4779,7 @@
       </w:pPr>
     </w:p>
   </w:comment>
-  <w:comment w:id="31" w:author="Wikowsky, Addie J" w:date="2019-10-01T21:00:00Z" w:initials="WAJ">
+  <w:comment w:id="47" w:author="Wikowsky, Addie J" w:date="2019-10-01T21:00:00Z" w:initials="WAJ">
     <w:p>
       <w:pPr>
         <w:pStyle w:val="CommentText"/>
@@ -4636,10 +4803,12 @@
   <w15:commentEx w15:paraId="12E5648B" w15:done="0"/>
   <w15:commentEx w15:paraId="2B74B6B9" w15:done="0"/>
   <w15:commentEx w15:paraId="054EDF93" w15:done="0"/>
+  <w15:commentEx w15:paraId="00A70112" w15:done="0"/>
   <w15:commentEx w15:paraId="376C6090" w15:done="0"/>
   <w15:commentEx w15:paraId="6AE49BBE" w15:done="0"/>
   <w15:commentEx w15:paraId="3DE3AAEC" w15:done="0"/>
-  <w15:commentEx w15:paraId="39D775DF" w15:done="0"/>
+  <w15:commentEx w15:paraId="40390644" w15:done="0"/>
+  <w15:commentEx w15:paraId="2851B645" w15:done="0"/>
   <w15:commentEx w15:paraId="1A44F2D0" w15:done="0"/>
   <w15:commentEx w15:paraId="5D9F442F" w15:done="0"/>
   <w15:commentEx w15:paraId="70612EED" w15:done="0"/>
@@ -4655,10 +4824,12 @@
   <w16cid:commentId w16cid:paraId="12E5648B" w16cid:durableId="213B6D0A"/>
   <w16cid:commentId w16cid:paraId="2B74B6B9" w16cid:durableId="213E3B0E"/>
   <w16cid:commentId w16cid:paraId="054EDF93" w16cid:durableId="213B8585"/>
+  <w16cid:commentId w16cid:paraId="00A70112" w16cid:durableId="214D823E"/>
   <w16cid:commentId w16cid:paraId="376C6090" w16cid:durableId="213E3B5F"/>
   <w16cid:commentId w16cid:paraId="6AE49BBE" w16cid:durableId="213E3B76"/>
   <w16cid:commentId w16cid:paraId="3DE3AAEC" w16cid:durableId="213B7185"/>
-  <w16cid:commentId w16cid:paraId="39D775DF" w16cid:durableId="213E3BD0"/>
+  <w16cid:commentId w16cid:paraId="40390644" w16cid:durableId="214D8F46"/>
+  <w16cid:commentId w16cid:paraId="2851B645" w16cid:durableId="214EEE26"/>
   <w16cid:commentId w16cid:paraId="1A44F2D0" w16cid:durableId="213E3C15"/>
   <w16cid:commentId w16cid:paraId="5D9F442F" w16cid:durableId="213E3C53"/>
   <w16cid:commentId w16cid:paraId="70612EED" w16cid:durableId="213E3CA3"/>

</xml_diff>